<commit_message>
Latest Sequence Decimation Stuff
</commit_message>
<xml_diff>
--- a/Notes/Sequence Decimation Network.docx
+++ b/Notes/Sequence Decimation Network.docx
@@ -6,6 +6,8 @@
       <w:pPr>
         <w:pStyle w:val="Heading1"/>
       </w:pPr>
+      <w:bookmarkStart w:id="0" w:name="_GoBack"/>
+      <w:bookmarkEnd w:id="0"/>
       <w:r>
         <w:t>Sequence Decimation Network</w:t>
       </w:r>
@@ -251,10 +253,10 @@
             <v:path o:extrusionok="f" gradientshapeok="t" o:connecttype="rect"/>
             <o:lock v:ext="edit" aspectratio="t"/>
           </v:shapetype>
-          <v:shape id="_x0000_i1025" type="#_x0000_t75" style="width:227.15pt;height:93pt" o:ole="">
+          <v:shape id="_x0000_i1025" type="#_x0000_t75" style="width:227.25pt;height:93pt" o:ole="">
             <v:imagedata r:id="rId5" o:title=""/>
           </v:shape>
-          <o:OLEObject Type="Embed" ProgID="Visio.Drawing.15" ShapeID="_x0000_i1025" DrawAspect="Content" ObjectID="_1475697602" r:id="rId6"/>
+          <o:OLEObject Type="Embed" ProgID="Visio.Drawing.15" ShapeID="_x0000_i1025" DrawAspect="Content" ObjectID="_1475948870" r:id="rId6"/>
         </w:object>
       </w:r>
     </w:p>
@@ -262,19 +264,32 @@
       <w:pPr>
         <w:pStyle w:val="Caption"/>
       </w:pPr>
-      <w:bookmarkStart w:id="0" w:name="_Ref401935566"/>
+      <w:bookmarkStart w:id="1" w:name="_Ref401935566"/>
       <w:r>
         <w:t xml:space="preserve">Figure </w:t>
       </w:r>
-      <w:fldSimple w:instr=" SEQ Figure \* ARABIC ">
-        <w:r>
-          <w:rPr>
-            <w:noProof/>
-          </w:rPr>
-          <w:t>1</w:t>
-        </w:r>
-      </w:fldSimple>
-      <w:bookmarkEnd w:id="0"/>
+      <w:r>
+        <w:fldChar w:fldCharType="begin"/>
+      </w:r>
+      <w:r>
+        <w:instrText xml:space="preserve"> SEQ Figure \* ARABIC </w:instrText>
+      </w:r>
+      <w:r>
+        <w:fldChar w:fldCharType="separate"/>
+      </w:r>
+      <w:r>
+        <w:rPr>
+          <w:noProof/>
+        </w:rPr>
+        <w:t>1</w:t>
+      </w:r>
+      <w:r>
+        <w:rPr>
+          <w:noProof/>
+        </w:rPr>
+        <w:fldChar w:fldCharType="end"/>
+      </w:r>
+      <w:bookmarkEnd w:id="1"/>
       <w:r>
         <w:t>: This example decimates a sequence of six samples by three to yield two summary samples and then decimates the resulting sequence by two to yield a single summary sample.</w:t>
       </w:r>
@@ -369,10 +384,10 @@
       </w:pPr>
       <w:r>
         <w:object w:dxaOrig="9135" w:dyaOrig="2731">
-          <v:shape id="_x0000_i1026" type="#_x0000_t75" style="width:456.85pt;height:136.7pt" o:ole="">
+          <v:shape id="_x0000_i1026" type="#_x0000_t75" style="width:456.75pt;height:136.5pt" o:ole="">
             <v:imagedata r:id="rId7" o:title=""/>
           </v:shape>
-          <o:OLEObject Type="Embed" ProgID="Visio.Drawing.15" ShapeID="_x0000_i1026" DrawAspect="Content" ObjectID="_1475697603" r:id="rId8"/>
+          <o:OLEObject Type="Embed" ProgID="Visio.Drawing.15" ShapeID="_x0000_i1026" DrawAspect="Content" ObjectID="_1475948871" r:id="rId8"/>
         </w:object>
       </w:r>
     </w:p>
@@ -380,19 +395,32 @@
       <w:pPr>
         <w:pStyle w:val="Caption"/>
       </w:pPr>
-      <w:bookmarkStart w:id="1" w:name="_Ref401935582"/>
+      <w:bookmarkStart w:id="2" w:name="_Ref401935582"/>
       <w:r>
         <w:t xml:space="preserve">Figure </w:t>
       </w:r>
-      <w:fldSimple w:instr=" SEQ Figure \* ARABIC ">
-        <w:r>
-          <w:rPr>
-            <w:noProof/>
-          </w:rPr>
-          <w:t>2</w:t>
-        </w:r>
-      </w:fldSimple>
-      <w:bookmarkEnd w:id="1"/>
+      <w:r>
+        <w:fldChar w:fldCharType="begin"/>
+      </w:r>
+      <w:r>
+        <w:instrText xml:space="preserve"> SEQ Figure \* ARABIC </w:instrText>
+      </w:r>
+      <w:r>
+        <w:fldChar w:fldCharType="separate"/>
+      </w:r>
+      <w:r>
+        <w:rPr>
+          <w:noProof/>
+        </w:rPr>
+        <w:t>2</w:t>
+      </w:r>
+      <w:r>
+        <w:rPr>
+          <w:noProof/>
+        </w:rPr>
+        <w:fldChar w:fldCharType="end"/>
+      </w:r>
+      <w:bookmarkEnd w:id="2"/>
       <w:r>
         <w:t xml:space="preserve">: This example decimates a sequence of six three dimensional samples by three to form two four dimensional summaries and then decimates a sequence of two four dimensional summaries to form a single two dimensional summary. The particular decimation ratios and feature dimensionality are arbitrary and chosen to illustrate the fact that the transformations need not be homogeneous in either feature space or decimation space. </w:t>
       </w:r>
@@ -923,10 +951,10 @@
       </w:pPr>
       <w:r>
         <w:object w:dxaOrig="14266" w:dyaOrig="3736">
-          <v:shape id="_x0000_i1027" type="#_x0000_t75" style="width:468pt;height:122.55pt" o:ole="">
+          <v:shape id="_x0000_i1027" type="#_x0000_t75" style="width:468pt;height:122.25pt" o:ole="">
             <v:imagedata r:id="rId9" o:title=""/>
           </v:shape>
-          <o:OLEObject Type="Embed" ProgID="Visio.Drawing.15" ShapeID="_x0000_i1027" DrawAspect="Content" ObjectID="_1475697604" r:id="rId10"/>
+          <o:OLEObject Type="Embed" ProgID="Visio.Drawing.15" ShapeID="_x0000_i1027" DrawAspect="Content" ObjectID="_1475948872" r:id="rId10"/>
         </w:object>
       </w:r>
     </w:p>
@@ -934,19 +962,32 @@
       <w:pPr>
         <w:pStyle w:val="Caption"/>
       </w:pPr>
-      <w:bookmarkStart w:id="2" w:name="_Ref401943283"/>
+      <w:bookmarkStart w:id="3" w:name="_Ref401943283"/>
       <w:r>
         <w:t xml:space="preserve">Figure </w:t>
       </w:r>
-      <w:fldSimple w:instr=" SEQ Figure \* ARABIC ">
-        <w:r>
-          <w:rPr>
-            <w:noProof/>
-          </w:rPr>
-          <w:t>3</w:t>
-        </w:r>
-      </w:fldSimple>
-      <w:bookmarkEnd w:id="2"/>
+      <w:r>
+        <w:fldChar w:fldCharType="begin"/>
+      </w:r>
+      <w:r>
+        <w:instrText xml:space="preserve"> SEQ Figure \* ARABIC </w:instrText>
+      </w:r>
+      <w:r>
+        <w:fldChar w:fldCharType="separate"/>
+      </w:r>
+      <w:r>
+        <w:rPr>
+          <w:noProof/>
+        </w:rPr>
+        <w:t>3</w:t>
+      </w:r>
+      <w:r>
+        <w:rPr>
+          <w:noProof/>
+        </w:rPr>
+        <w:fldChar w:fldCharType="end"/>
+      </w:r>
+      <w:bookmarkEnd w:id="3"/>
       <w:r>
         <w:t xml:space="preserve">: </w:t>
       </w:r>
@@ -1043,13 +1084,7 @@
               <w:rPr>
                 <w:rFonts w:ascii="Cambria Math" w:eastAsiaTheme="minorEastAsia" w:hAnsi="Cambria Math"/>
               </w:rPr>
-              <m:t>0</m:t>
-            </m:r>
-            <m:r>
-              <w:rPr>
-                <w:rFonts w:ascii="Cambria Math" w:eastAsiaTheme="minorEastAsia" w:hAnsi="Cambria Math"/>
-              </w:rPr>
-              <m:t>d</m:t>
+              <m:t>0d</m:t>
             </m:r>
           </m:sub>
         </m:sSub>
@@ -1069,13 +1104,7 @@
               <w:rPr>
                 <w:rFonts w:ascii="Cambria Math" w:eastAsiaTheme="minorEastAsia" w:hAnsi="Cambria Math"/>
               </w:rPr>
-              <m:t>2</m:t>
-            </m:r>
-            <m:r>
-              <w:rPr>
-                <w:rFonts w:ascii="Cambria Math" w:eastAsiaTheme="minorEastAsia" w:hAnsi="Cambria Math"/>
-              </w:rPr>
-              <m:t>0</m:t>
+              <m:t>20</m:t>
             </m:r>
           </m:e>
         </m:d>
@@ -1337,13 +1366,7 @@
           <w:rPr>
             <w:rFonts w:ascii="Cambria Math" w:eastAsiaTheme="minorEastAsia" w:hAnsi="Cambria Math"/>
           </w:rPr>
-          <m:t>=</m:t>
-        </m:r>
-        <m:r>
-          <w:rPr>
-            <w:rFonts w:ascii="Cambria Math" w:eastAsiaTheme="minorEastAsia" w:hAnsi="Cambria Math"/>
-          </w:rPr>
-          <m:t>f</m:t>
+          <m:t>=f</m:t>
         </m:r>
         <m:d>
           <m:dPr>
@@ -1377,13 +1400,7 @@
                   <w:rPr>
                     <w:rFonts w:ascii="Cambria Math" w:eastAsiaTheme="minorEastAsia" w:hAnsi="Cambria Math"/>
                   </w:rPr>
-                  <m:t>0</m:t>
-                </m:r>
-                <m:r>
-                  <w:rPr>
-                    <w:rFonts w:ascii="Cambria Math" w:eastAsiaTheme="minorEastAsia" w:hAnsi="Cambria Math"/>
-                  </w:rPr>
-                  <m:t>d</m:t>
+                  <m:t>0d</m:t>
                 </m:r>
               </m:sub>
             </m:sSub>
@@ -1483,13 +1500,7 @@
               <w:rPr>
                 <w:rFonts w:ascii="Cambria Math" w:eastAsiaTheme="minorEastAsia" w:hAnsi="Cambria Math"/>
               </w:rPr>
-              <m:t>1</m:t>
-            </m:r>
-            <m:r>
-              <w:rPr>
-                <w:rFonts w:ascii="Cambria Math" w:eastAsiaTheme="minorEastAsia" w:hAnsi="Cambria Math"/>
-              </w:rPr>
-              <m:t>d</m:t>
+              <m:t>1d</m:t>
             </m:r>
           </m:sub>
         </m:sSub>
@@ -1538,13 +1549,7 @@
         <w:rPr>
           <w:rFonts w:eastAsiaTheme="minorEastAsia"/>
         </w:rPr>
-        <w:t xml:space="preserve"> </w:t>
-      </w:r>
-      <w:r>
-        <w:rPr>
-          <w:rFonts w:eastAsiaTheme="minorEastAsia"/>
-        </w:rPr>
-        <w:t xml:space="preserve">and use </w:t>
+        <w:t xml:space="preserve"> and use </w:t>
       </w:r>
       <m:oMath>
         <m:sSub>
@@ -1760,13 +1765,7 @@
           <w:rPr>
             <w:rFonts w:ascii="Cambria Math" w:eastAsiaTheme="minorEastAsia" w:hAnsi="Cambria Math"/>
           </w:rPr>
-          <m:t>=</m:t>
-        </m:r>
-        <m:r>
-          <w:rPr>
-            <w:rFonts w:ascii="Cambria Math" w:eastAsiaTheme="minorEastAsia" w:hAnsi="Cambria Math"/>
-          </w:rPr>
-          <m:t>f</m:t>
+          <m:t>=f</m:t>
         </m:r>
         <m:d>
           <m:dPr>
@@ -1800,13 +1799,7 @@
                   <w:rPr>
                     <w:rFonts w:ascii="Cambria Math" w:eastAsiaTheme="minorEastAsia" w:hAnsi="Cambria Math"/>
                   </w:rPr>
-                  <m:t>1</m:t>
-                </m:r>
-                <m:r>
-                  <w:rPr>
-                    <w:rFonts w:ascii="Cambria Math" w:eastAsiaTheme="minorEastAsia" w:hAnsi="Cambria Math"/>
-                  </w:rPr>
-                  <m:t>d</m:t>
+                  <m:t>1d</m:t>
                 </m:r>
               </m:sub>
             </m:sSub>
@@ -1915,7 +1908,19 @@
         <w:rPr>
           <w:rFonts w:eastAsiaTheme="minorEastAsia"/>
         </w:rPr>
-        <w:t xml:space="preserve">computing the gradient of error in this network with respect to weights and biases </w:t>
+        <w:t xml:space="preserve">computing the gradient of error in this network with respect to </w:t>
+      </w:r>
+      <w:r>
+        <w:rPr>
+          <w:rFonts w:eastAsiaTheme="minorEastAsia"/>
+        </w:rPr>
+        <w:t xml:space="preserve">its </w:t>
+      </w:r>
+      <w:r>
+        <w:rPr>
+          <w:rFonts w:eastAsiaTheme="minorEastAsia"/>
+        </w:rPr>
+        <w:t xml:space="preserve">weights and biases </w:t>
       </w:r>
       <w:r>
         <w:rPr>
@@ -3278,13 +3283,7 @@
                     <w:rPr>
                       <w:rFonts w:ascii="Cambria Math" w:eastAsiaTheme="minorEastAsia" w:hAnsi="Cambria Math"/>
                     </w:rPr>
-                    <m:t>1</m:t>
-                  </m:r>
-                  <m:r>
-                    <w:rPr>
-                      <w:rFonts w:ascii="Cambria Math" w:eastAsiaTheme="minorEastAsia" w:hAnsi="Cambria Math"/>
-                    </w:rPr>
-                    <m:t>d</m:t>
+                    <m:t>1d</m:t>
                   </m:r>
                 </m:sub>
               </m:sSub>
@@ -3332,13 +3331,7 @@
                 <w:rPr>
                   <w:rFonts w:ascii="Cambria Math" w:eastAsiaTheme="minorEastAsia" w:hAnsi="Cambria Math"/>
                 </w:rPr>
-                <m:t>=</m:t>
-              </m:r>
-              <m:r>
-                <w:rPr>
-                  <w:rFonts w:ascii="Cambria Math" w:eastAsiaTheme="minorEastAsia" w:hAnsi="Cambria Math"/>
-                </w:rPr>
-                <m:t>d</m:t>
+                <m:t>=d</m:t>
               </m:r>
             </m:e>
             <m:sub>
@@ -3694,13 +3687,7 @@
                     <w:rPr>
                       <w:rFonts w:ascii="Cambria Math" w:eastAsiaTheme="minorEastAsia" w:hAnsi="Cambria Math"/>
                     </w:rPr>
-                    <m:t>2</m:t>
-                  </m:r>
-                  <m:r>
-                    <w:rPr>
-                      <w:rFonts w:ascii="Cambria Math" w:eastAsiaTheme="minorEastAsia" w:hAnsi="Cambria Math"/>
-                    </w:rPr>
-                    <m:t>0</m:t>
+                    <m:t>20</m:t>
                   </m:r>
                 </m:e>
               </m:d>
@@ -3766,13 +3753,7 @@
                     <w:rPr>
                       <w:rFonts w:ascii="Cambria Math" w:eastAsiaTheme="minorEastAsia" w:hAnsi="Cambria Math"/>
                     </w:rPr>
-                    <m:t>2</m:t>
-                  </m:r>
-                  <m:r>
-                    <w:rPr>
-                      <w:rFonts w:ascii="Cambria Math" w:eastAsiaTheme="minorEastAsia" w:hAnsi="Cambria Math"/>
-                    </w:rPr>
-                    <m:t>0</m:t>
+                    <m:t>20</m:t>
                   </m:r>
                 </m:e>
               </m:d>
@@ -3923,13 +3904,7 @@
                     <w:rPr>
                       <w:rFonts w:ascii="Cambria Math" w:eastAsiaTheme="minorEastAsia" w:hAnsi="Cambria Math"/>
                     </w:rPr>
-                    <m:t>1</m:t>
-                  </m:r>
-                  <m:r>
-                    <w:rPr>
-                      <w:rFonts w:ascii="Cambria Math" w:eastAsiaTheme="minorEastAsia" w:hAnsi="Cambria Math"/>
-                    </w:rPr>
-                    <m:t>9</m:t>
+                    <m:t>19</m:t>
                   </m:r>
                 </m:sup>
                 <m:e>
@@ -4036,31 +4011,7 @@
         <w:rPr>
           <w:rFonts w:eastAsiaTheme="minorEastAsia"/>
         </w:rPr>
-        <w:t xml:space="preserve"> stochastic </w:t>
-      </w:r>
-      <w:r>
-        <w:rPr>
-          <w:rFonts w:eastAsiaTheme="minorEastAsia"/>
-        </w:rPr>
-        <w:t>gradient descent</w:t>
-      </w:r>
-      <w:r>
-        <w:rPr>
-          <w:rFonts w:eastAsiaTheme="minorEastAsia"/>
-        </w:rPr>
-        <w:t xml:space="preserve"> with</w:t>
-      </w:r>
-      <w:r>
-        <w:rPr>
-          <w:rFonts w:eastAsiaTheme="minorEastAsia"/>
-        </w:rPr>
-        <w:t xml:space="preserve"> </w:t>
-      </w:r>
-      <w:r>
-        <w:rPr>
-          <w:rFonts w:eastAsiaTheme="minorEastAsia"/>
-        </w:rPr>
-        <w:t xml:space="preserve">momentum </w:t>
+        <w:t xml:space="preserve"> stochastic gradient descent with momentum </w:t>
       </w:r>
       <m:oMath>
         <m:r>
@@ -4087,13 +4038,7 @@
           <w:rPr>
             <w:rFonts w:ascii="Cambria Math" w:eastAsiaTheme="minorEastAsia" w:hAnsi="Cambria Math"/>
           </w:rPr>
-          <m:t>λ</m:t>
-        </m:r>
-        <m:r>
-          <w:rPr>
-            <w:rFonts w:ascii="Cambria Math" w:eastAsiaTheme="minorEastAsia" w:hAnsi="Cambria Math"/>
-          </w:rPr>
-          <m:t xml:space="preserve"> </m:t>
+          <m:t xml:space="preserve">λ </m:t>
         </m:r>
       </m:oMath>
       <w:r>
@@ -4102,8 +4047,6 @@
         </w:rPr>
         <w:t>as:</w:t>
       </w:r>
-      <w:bookmarkStart w:id="3" w:name="_GoBack"/>
-      <w:bookmarkEnd w:id="3"/>
     </w:p>
     <w:p>
       <w:pPr>
@@ -4179,13 +4122,7 @@
                 <w:rPr>
                   <w:rFonts w:ascii="Cambria Math" w:eastAsiaTheme="minorEastAsia" w:hAnsi="Cambria Math"/>
                 </w:rPr>
-                <m:t>α</m:t>
-              </m:r>
-              <m:r>
-                <w:rPr>
-                  <w:rFonts w:ascii="Cambria Math" w:eastAsiaTheme="minorEastAsia" w:hAnsi="Cambria Math"/>
-                </w:rPr>
-                <m:t>∆</m:t>
+                <m:t>α∆</m:t>
               </m:r>
             </m:e>
             <m:sub>
@@ -4221,13 +4158,7 @@
             <w:rPr>
               <w:rFonts w:ascii="Cambria Math" w:eastAsiaTheme="minorEastAsia" w:hAnsi="Cambria Math"/>
             </w:rPr>
-            <m:t>+</m:t>
-          </m:r>
-          <m:r>
-            <w:rPr>
-              <w:rFonts w:ascii="Cambria Math" w:eastAsiaTheme="minorEastAsia" w:hAnsi="Cambria Math"/>
-            </w:rPr>
-            <m:t>λ</m:t>
+            <m:t>+λ</m:t>
           </m:r>
           <m:sSub>
             <m:sSubPr>
@@ -5411,7 +5342,7 @@
 </file>
 
 <file path=customXml/itemProps1.xml><?xml version="1.0" encoding="utf-8"?>
-<ds:datastoreItem xmlns:ds="http://schemas.openxmlformats.org/officeDocument/2006/customXml" ds:itemID="{D51DD6E1-F01E-4EA4-AFCC-3683ABBBD5E6}">
+<ds:datastoreItem xmlns:ds="http://schemas.openxmlformats.org/officeDocument/2006/customXml" ds:itemID="{3133D3BF-61B8-4C87-B442-CE19B79187DD}">
   <ds:schemaRefs>
     <ds:schemaRef ds:uri="http://schemas.openxmlformats.org/officeDocument/2006/bibliography"/>
   </ds:schemaRefs>

</xml_diff>